<commit_message>
Add Example IL Code To Document
</commit_message>
<xml_diff>
--- a/Bytecode.docx
+++ b/Bytecode.docx
@@ -230,6 +230,95 @@
       <w:pPr>
         <w:pStyle w:val="Text"/>
       </w:pPr>
+      <w:r>
+        <w:t>Die .Net Laufzeitumgebungen verwenden den sogenannten IL-Code (Intermediate Language Code).</w:t>
+      </w:r>
+      <w:r>
+        <w:t xml:space="preserve"> Er wurde entwickelt, damit </w:t>
+      </w:r>
+      <w:proofErr w:type="spellStart"/>
+      <w:r>
+        <w:t>mehere</w:t>
+      </w:r>
+      <w:proofErr w:type="spellEnd"/>
+      <w:r>
+        <w:t xml:space="preserve"> Programmiersprachen auf einer Laufzeitumgebung </w:t>
+      </w:r>
+      <w:r>
+        <w:t>ausgeführt werden können</w:t>
+      </w:r>
+      <w:r>
+        <w:t xml:space="preserve">. </w:t>
+      </w:r>
+    </w:p>
+    <w:p>
+      <w:pPr>
+        <w:pStyle w:val="Text"/>
+      </w:pPr>
+      <w:r>
+        <w:t xml:space="preserve"> Ein Beispiel für so ein Programm könnte so aussehen:</w:t>
+      </w:r>
+    </w:p>
+    <w:p>
+      <w:pPr>
+        <w:pStyle w:val="Text"/>
+        <w:keepNext/>
+      </w:pPr>
+      <w:r>
+        <w:drawing>
+          <wp:inline distT="0" distB="0" distL="0" distR="0" wp14:anchorId="4686FEB5" wp14:editId="066DB139">
+            <wp:extent cx="3974479" cy="2981960"/>
+            <wp:effectExtent l="0" t="0" r="6985" b="8890"/>
+            <wp:docPr id="1" name="Grafik 1"/>
+            <wp:cNvGraphicFramePr>
+              <a:graphicFrameLocks xmlns:a="http://schemas.openxmlformats.org/drawingml/2006/main" noChangeAspect="1"/>
+            </wp:cNvGraphicFramePr>
+            <a:graphic xmlns:a="http://schemas.openxmlformats.org/drawingml/2006/main">
+              <a:graphicData uri="http://schemas.openxmlformats.org/drawingml/2006/picture">
+                <pic:pic xmlns:pic="http://schemas.openxmlformats.org/drawingml/2006/picture">
+                  <pic:nvPicPr>
+                    <pic:cNvPr id="1" name=""/>
+                    <pic:cNvPicPr/>
+                  </pic:nvPicPr>
+                  <pic:blipFill>
+                    <a:blip r:embed="rId8"/>
+                    <a:stretch>
+                      <a:fillRect/>
+                    </a:stretch>
+                  </pic:blipFill>
+                  <pic:spPr>
+                    <a:xfrm>
+                      <a:off x="0" y="0"/>
+                      <a:ext cx="4001468" cy="3002209"/>
+                    </a:xfrm>
+                    <a:prstGeom prst="rect">
+                      <a:avLst/>
+                    </a:prstGeom>
+                  </pic:spPr>
+                </pic:pic>
+              </a:graphicData>
+            </a:graphic>
+          </wp:inline>
+        </w:drawing>
+      </w:r>
+    </w:p>
+    <w:p>
+      <w:pPr>
+        <w:pStyle w:val="Quelle"/>
+      </w:pPr>
+      <w:r>
+        <w:t>Beispiel eines IL Codes zeigt "Hello World" auf der Konsole an</w:t>
+      </w:r>
+    </w:p>
+    <w:p>
+      <w:pPr>
+        <w:pStyle w:val="Text"/>
+      </w:pPr>
+    </w:p>
+    <w:p>
+      <w:pPr>
+        <w:pStyle w:val="Text"/>
+      </w:pPr>
     </w:p>
     <w:p>
       <w:pPr>
@@ -275,7 +364,7 @@
       </w:r>
     </w:p>
     <w:sectPr>
-      <w:footerReference w:type="first" r:id="rId8"/>
+      <w:footerReference w:type="first" r:id="rId9"/>
       <w:pgSz w:w="11906" w:h="16838"/>
       <w:pgMar w:top="1440" w:right="1440" w:bottom="1440" w:left="1440" w:header="720" w:footer="720" w:gutter="0"/>
       <w:pgNumType w:start="0"/>
@@ -350,7 +439,7 @@
       <w:rPr>
         <w:noProof/>
       </w:rPr>
-      <w:t>31. Dezember 2020</w:t>
+      <w:t>10. Januar 2021</w:t>
     </w:r>
     <w:r>
       <w:fldChar w:fldCharType="end"/>

</xml_diff>